<commit_message>
speech working all time until press esc
</commit_message>
<xml_diff>
--- a/report/combined.docx
+++ b/report/combined.docx
@@ -163,7 +163,7 @@
         <w:pStyle w:val="Heading1"/>
       </w:pPr>
       <w:r>
-        <w:t xml:space="preserve">         Session time= 88.49232840538025 sec</w:t>
+        <w:t xml:space="preserve">         Session time= 58.24321627616882 sec</w:t>
       </w:r>
     </w:p>
     <w:p>
@@ -171,7 +171,7 @@
         <w:pStyle w:val="Heading1"/>
       </w:pPr>
       <w:r>
-        <w:t xml:space="preserve">         Time puse =39.24636745452881 sec</w:t>
+        <w:t xml:space="preserve">         Time puse =20.494322061538696 sec</w:t>
       </w:r>
     </w:p>
     <w:p>
@@ -179,7 +179,7 @@
         <w:pStyle w:val="Heading1"/>
       </w:pPr>
       <w:r>
-        <w:t xml:space="preserve">         Eye contact =55 %</w:t>
+        <w:t xml:space="preserve">         Eye contact =64 %</w:t>
       </w:r>
     </w:p>
     <w:p>
@@ -187,7 +187,7 @@
         <w:pStyle w:val="Heading1"/>
       </w:pPr>
       <w:r>
-        <w:t xml:space="preserve">         Total blinks =  1</w:t>
+        <w:t xml:space="preserve">         Total blinks =  2</w:t>
       </w:r>
     </w:p>
     <w:p>

</xml_diff>

<commit_message>
record stop with session
</commit_message>
<xml_diff>
--- a/report/combined.docx
+++ b/report/combined.docx
@@ -163,7 +163,7 @@
         <w:pStyle w:val="Heading1"/>
       </w:pPr>
       <w:r>
-        <w:t xml:space="preserve">         Session time= 58.24321627616882 sec</w:t>
+        <w:t xml:space="preserve">         Session time= 65.40369009971619 sec</w:t>
       </w:r>
     </w:p>
     <w:p>
@@ -171,7 +171,7 @@
         <w:pStyle w:val="Heading1"/>
       </w:pPr>
       <w:r>
-        <w:t xml:space="preserve">         Time puse =20.494322061538696 sec</w:t>
+        <w:t xml:space="preserve">         Time puse =0.10788583755493164 sec</w:t>
       </w:r>
     </w:p>
     <w:p>
@@ -179,7 +179,7 @@
         <w:pStyle w:val="Heading1"/>
       </w:pPr>
       <w:r>
-        <w:t xml:space="preserve">         Eye contact =64 %</w:t>
+        <w:t xml:space="preserve">         Eye contact =99 %</w:t>
       </w:r>
     </w:p>
     <w:p>
@@ -187,7 +187,7 @@
         <w:pStyle w:val="Heading1"/>
       </w:pPr>
       <w:r>
-        <w:t xml:space="preserve">         Total blinks =  2</w:t>
+        <w:t xml:space="preserve">         Total blinks =  0</w:t>
       </w:r>
     </w:p>
     <w:p>

</xml_diff>